<commit_message>
Remove large model and ignore from future commits
</commit_message>
<xml_diff>
--- a/im2LaX.docx
+++ b/im2LaX.docx
@@ -423,6 +423,19 @@
           <w:rFonts w:hint="eastAsia"/>
         </w:rPr>
         <w:t xml:space="preserve"> + BART Decoder)</w:t>
+      </w:r>
+    </w:p>
+    <w:p>
+      <w:r>
+        <w:t xml:space="preserve">-Pretrained VL model </w:t>
+      </w:r>
+      <w:proofErr w:type="spellStart"/>
+      <w:r>
+        <w:t>eg.</w:t>
+      </w:r>
+      <w:proofErr w:type="spellEnd"/>
+      <w:r>
+        <w:t xml:space="preserve"> Qwen2.5-VL</w:t>
       </w:r>
     </w:p>
     <w:p/>
@@ -1287,6 +1300,87 @@
       </w:tr>
     </w:tbl>
     <w:p/>
+    <w:p/>
+    <w:p/>
+    <w:p>
+      <w:r>
+        <w:t>{'loss': 2.6433, '</w:t>
+      </w:r>
+      <w:proofErr w:type="spellStart"/>
+      <w:r>
+        <w:t>grad_norm</w:t>
+      </w:r>
+      <w:proofErr w:type="spellEnd"/>
+      <w:r>
+        <w:t>': 155932.15625, '</w:t>
+      </w:r>
+      <w:proofErr w:type="spellStart"/>
+      <w:r>
+        <w:t>learning_rate</w:t>
+      </w:r>
+      <w:proofErr w:type="spellEnd"/>
+      <w:r>
+        <w:t>': 4.79035639412998e-05, 'epoch': 0.21}</w:t>
+      </w:r>
+    </w:p>
+    <w:p>
+      <w:r>
+        <w:t>{'loss': 0.5597, '</w:t>
+      </w:r>
+      <w:proofErr w:type="spellStart"/>
+      <w:r>
+        <w:t>grad_norm</w:t>
+      </w:r>
+      <w:proofErr w:type="spellEnd"/>
+      <w:r>
+        <w:t>': 143908.828125, '</w:t>
+      </w:r>
+      <w:proofErr w:type="spellStart"/>
+      <w:r>
+        <w:t>learning_rate</w:t>
+      </w:r>
+      <w:proofErr w:type="spellEnd"/>
+      <w:r>
+        <w:t>': 1.781970649895178e-06, 'epoch': 4.82}</w:t>
+      </w:r>
+    </w:p>
+    <w:p>
+      <w:r>
+        <w:t>{'</w:t>
+      </w:r>
+      <w:proofErr w:type="spellStart"/>
+      <w:r>
+        <w:t>train_runtime</w:t>
+      </w:r>
+      <w:proofErr w:type="spellEnd"/>
+      <w:r>
+        <w:t>': 3835.898, '</w:t>
+      </w:r>
+      <w:proofErr w:type="spellStart"/>
+      <w:r>
+        <w:t>train_samples_per_second</w:t>
+      </w:r>
+      <w:proofErr w:type="spellEnd"/>
+      <w:r>
+        <w:t>': 99.479, '</w:t>
+      </w:r>
+      <w:proofErr w:type="spellStart"/>
+      <w:r>
+        <w:t>train_steps_per_second</w:t>
+      </w:r>
+      <w:proofErr w:type="spellEnd"/>
+      <w:r>
+        <w:t>': 3.109, '</w:t>
+      </w:r>
+      <w:proofErr w:type="spellStart"/>
+      <w:r>
+        <w:t>train_loss</w:t>
+      </w:r>
+      <w:proofErr w:type="spellEnd"/>
+      <w:r>
+        <w:t>': 1.0458569399915651, 'epoch': 5.0}</w:t>
+      </w:r>
+    </w:p>
     <w:sectPr>
       <w:pgSz w:w="11906" w:h="16838"/>
       <w:pgMar w:top="1440" w:right="1440" w:bottom="1440" w:left="1440" w:header="708" w:footer="708" w:gutter="0"/>

</xml_diff>